<commit_message>
Changes as per feedback document for v8.0
</commit_message>
<xml_diff>
--- a/docs/V8.0_Feedback.docx
+++ b/docs/V8.0_Feedback.docx
@@ -84,7 +84,9 @@
         <w:rPr/>
       </w:pPr>
       <w:r>
-        <w:rPr/>
+        <w:rPr>
+          <w:strike/>
+        </w:rPr>
         <w:t>Tagline : in orange, remove highlight, aligned bottom or top of the image, not visible in main page</w:t>
       </w:r>
     </w:p>
@@ -735,6 +737,7 @@
       <w:rPr>
         <w:rFonts w:ascii="Liberation Serif" w:hAnsi="Liberation Serif" w:eastAsia="Noto Sans CJK SC" w:cs="Lohit Devanagari"/>
         <w:kern w:val="2"/>
+        <w:sz w:val="20"/>
         <w:szCs w:val="24"/>
         <w:lang w:val="en-US" w:eastAsia="zh-CN" w:bidi="hi-IN"/>
       </w:rPr>
@@ -913,6 +916,132 @@
       <w:rFonts w:cs="OpenSymbol"/>
     </w:rPr>
   </w:style>
+  <w:style w:type="character" w:styleId="ListLabel19">
+    <w:name w:val="ListLabel 19"/>
+    <w:qFormat/>
+    <w:rPr>
+      <w:rFonts w:cs="OpenSymbol"/>
+    </w:rPr>
+  </w:style>
+  <w:style w:type="character" w:styleId="ListLabel20">
+    <w:name w:val="ListLabel 20"/>
+    <w:qFormat/>
+    <w:rPr>
+      <w:rFonts w:cs="OpenSymbol"/>
+    </w:rPr>
+  </w:style>
+  <w:style w:type="character" w:styleId="ListLabel21">
+    <w:name w:val="ListLabel 21"/>
+    <w:qFormat/>
+    <w:rPr>
+      <w:rFonts w:cs="OpenSymbol"/>
+    </w:rPr>
+  </w:style>
+  <w:style w:type="character" w:styleId="ListLabel22">
+    <w:name w:val="ListLabel 22"/>
+    <w:qFormat/>
+    <w:rPr>
+      <w:rFonts w:cs="OpenSymbol"/>
+    </w:rPr>
+  </w:style>
+  <w:style w:type="character" w:styleId="ListLabel23">
+    <w:name w:val="ListLabel 23"/>
+    <w:qFormat/>
+    <w:rPr>
+      <w:rFonts w:cs="OpenSymbol"/>
+    </w:rPr>
+  </w:style>
+  <w:style w:type="character" w:styleId="ListLabel24">
+    <w:name w:val="ListLabel 24"/>
+    <w:qFormat/>
+    <w:rPr>
+      <w:rFonts w:cs="OpenSymbol"/>
+    </w:rPr>
+  </w:style>
+  <w:style w:type="character" w:styleId="ListLabel25">
+    <w:name w:val="ListLabel 25"/>
+    <w:qFormat/>
+    <w:rPr>
+      <w:rFonts w:cs="OpenSymbol"/>
+    </w:rPr>
+  </w:style>
+  <w:style w:type="character" w:styleId="ListLabel26">
+    <w:name w:val="ListLabel 26"/>
+    <w:qFormat/>
+    <w:rPr>
+      <w:rFonts w:cs="OpenSymbol"/>
+    </w:rPr>
+  </w:style>
+  <w:style w:type="character" w:styleId="ListLabel27">
+    <w:name w:val="ListLabel 27"/>
+    <w:qFormat/>
+    <w:rPr>
+      <w:rFonts w:cs="OpenSymbol"/>
+    </w:rPr>
+  </w:style>
+  <w:style w:type="character" w:styleId="ListLabel28">
+    <w:name w:val="ListLabel 28"/>
+    <w:qFormat/>
+    <w:rPr>
+      <w:rFonts w:cs="OpenSymbol"/>
+    </w:rPr>
+  </w:style>
+  <w:style w:type="character" w:styleId="ListLabel29">
+    <w:name w:val="ListLabel 29"/>
+    <w:qFormat/>
+    <w:rPr>
+      <w:rFonts w:cs="OpenSymbol"/>
+    </w:rPr>
+  </w:style>
+  <w:style w:type="character" w:styleId="ListLabel30">
+    <w:name w:val="ListLabel 30"/>
+    <w:qFormat/>
+    <w:rPr>
+      <w:rFonts w:cs="OpenSymbol"/>
+    </w:rPr>
+  </w:style>
+  <w:style w:type="character" w:styleId="ListLabel31">
+    <w:name w:val="ListLabel 31"/>
+    <w:qFormat/>
+    <w:rPr>
+      <w:rFonts w:cs="OpenSymbol"/>
+    </w:rPr>
+  </w:style>
+  <w:style w:type="character" w:styleId="ListLabel32">
+    <w:name w:val="ListLabel 32"/>
+    <w:qFormat/>
+    <w:rPr>
+      <w:rFonts w:cs="OpenSymbol"/>
+    </w:rPr>
+  </w:style>
+  <w:style w:type="character" w:styleId="ListLabel33">
+    <w:name w:val="ListLabel 33"/>
+    <w:qFormat/>
+    <w:rPr>
+      <w:rFonts w:cs="OpenSymbol"/>
+    </w:rPr>
+  </w:style>
+  <w:style w:type="character" w:styleId="ListLabel34">
+    <w:name w:val="ListLabel 34"/>
+    <w:qFormat/>
+    <w:rPr>
+      <w:rFonts w:cs="OpenSymbol"/>
+    </w:rPr>
+  </w:style>
+  <w:style w:type="character" w:styleId="ListLabel35">
+    <w:name w:val="ListLabel 35"/>
+    <w:qFormat/>
+    <w:rPr>
+      <w:rFonts w:cs="OpenSymbol"/>
+    </w:rPr>
+  </w:style>
+  <w:style w:type="character" w:styleId="ListLabel36">
+    <w:name w:val="ListLabel 36"/>
+    <w:qFormat/>
+    <w:rPr>
+      <w:rFonts w:cs="OpenSymbol"/>
+    </w:rPr>
+  </w:style>
   <w:style w:type="paragraph" w:styleId="Heading">
     <w:name w:val="Heading"/>
     <w:basedOn w:val="Normal"/>

</xml_diff>